<commit_message>
Alterada a meta no Business Case, Criado novos gráficos(Carta de Controle A I-AM , Sequencial, Histrograma e Temporal por categoria)
</commit_message>
<xml_diff>
--- a/TRE_BusinessCase.docx
+++ b/TRE_BusinessCase.docx
@@ -80,23 +80,13 @@
                 <w:sz w:val="22"/>
               </w:rPr>
             </w:pPr>
-            <w:proofErr w:type="spellStart"/>
-            <w:r>
-              <w:rPr>
-                <w:rFonts w:ascii="Arial" w:hAnsi="Arial"/>
-                <w:b/>
-                <w:sz w:val="22"/>
-              </w:rPr>
-              <w:t>Sponsor</w:t>
-            </w:r>
-            <w:proofErr w:type="spellEnd"/>
-            <w:r>
-              <w:rPr>
-                <w:rFonts w:ascii="Arial" w:hAnsi="Arial"/>
-                <w:b/>
-                <w:sz w:val="22"/>
-              </w:rPr>
-              <w:t xml:space="preserve">: Diretor </w:t>
+            <w:r>
+              <w:rPr>
+                <w:rFonts w:ascii="Arial" w:hAnsi="Arial"/>
+                <w:b/>
+                <w:sz w:val="22"/>
+              </w:rPr>
+              <w:t xml:space="preserve">Sponsor: Diretor </w:t>
             </w:r>
             <w:r>
               <w:rPr>
@@ -106,7 +96,6 @@
               </w:rPr>
               <w:t xml:space="preserve">Champion Responsável: </w:t>
             </w:r>
-            <w:proofErr w:type="spellStart"/>
             <w:proofErr w:type="gramStart"/>
             <w:r>
               <w:rPr>
@@ -116,7 +105,14 @@
               </w:rPr>
               <w:t>Iva</w:t>
             </w:r>
-            <w:proofErr w:type="spellEnd"/>
+            <w:r>
+              <w:rPr>
+                <w:rFonts w:ascii="Arial" w:hAnsi="Arial"/>
+                <w:b/>
+                <w:sz w:val="22"/>
+              </w:rPr>
+              <w:t>nilda</w:t>
+            </w:r>
             <w:r>
               <w:rPr>
                 <w:rFonts w:ascii="Arial" w:hAnsi="Arial"/>
@@ -125,7 +121,6 @@
               </w:rPr>
               <w:t>(</w:t>
             </w:r>
-            <w:proofErr w:type="spellStart"/>
             <w:proofErr w:type="gramEnd"/>
             <w:r>
               <w:rPr>
@@ -133,9 +128,8 @@
                 <w:b/>
                 <w:sz w:val="22"/>
               </w:rPr>
-              <w:t>InfraEstrutura</w:t>
-            </w:r>
-            <w:proofErr w:type="spellEnd"/>
+              <w:t>Infraestrutura</w:t>
+            </w:r>
             <w:r>
               <w:rPr>
                 <w:rFonts w:ascii="Arial" w:hAnsi="Arial"/>
@@ -192,25 +186,8 @@
                 <w:rFonts w:ascii="Arial" w:hAnsi="Arial"/>
                 <w:sz w:val="22"/>
               </w:rPr>
-              <w:t xml:space="preserve"> </w:t>
-            </w:r>
-            <w:proofErr w:type="spellStart"/>
-            <w:r>
-              <w:rPr>
-                <w:rFonts w:ascii="Arial" w:hAnsi="Arial"/>
-                <w:sz w:val="22"/>
-              </w:rPr>
-              <w:t>Andre</w:t>
-            </w:r>
-            <w:proofErr w:type="spellEnd"/>
-            <w:r>
-              <w:rPr>
-                <w:rFonts w:ascii="Arial" w:hAnsi="Arial"/>
-                <w:sz w:val="22"/>
-              </w:rPr>
-              <w:t xml:space="preserve">, </w:t>
-            </w:r>
-            <w:proofErr w:type="spellStart"/>
+              <w:t xml:space="preserve"> Andre, </w:t>
+            </w:r>
             <w:proofErr w:type="gramStart"/>
             <w:r>
               <w:rPr>
@@ -219,7 +196,8 @@
               </w:rPr>
               <w:t>Ivis</w:t>
             </w:r>
-            <w:proofErr w:type="spellEnd"/>
+            <w:bookmarkStart w:id="0" w:name="_GoBack"/>
+            <w:bookmarkEnd w:id="0"/>
             <w:r>
               <w:rPr>
                 <w:rFonts w:ascii="Arial" w:hAnsi="Arial"/>
@@ -233,17 +211,8 @@
                 <w:rFonts w:ascii="Arial" w:hAnsi="Arial"/>
                 <w:sz w:val="22"/>
               </w:rPr>
-              <w:t xml:space="preserve"> </w:t>
-            </w:r>
-            <w:proofErr w:type="spellStart"/>
-            <w:r>
-              <w:rPr>
-                <w:rFonts w:ascii="Arial" w:hAnsi="Arial"/>
-                <w:sz w:val="22"/>
-              </w:rPr>
-              <w:t>Ruhan</w:t>
-            </w:r>
-            <w:proofErr w:type="spellEnd"/>
+              <w:t xml:space="preserve"> Ruhan</w:t>
+            </w:r>
             <w:r>
               <w:rPr>
                 <w:rFonts w:ascii="Arial" w:hAnsi="Arial"/>
@@ -344,7 +313,7 @@
                 <w:rFonts w:ascii="Arial" w:hAnsi="Arial"/>
                 <w:sz w:val="22"/>
               </w:rPr>
-              <w:t>TRE</w:t>
+              <w:t>TRE-PR Seção Curitiba</w:t>
             </w:r>
           </w:p>
         </w:tc>
@@ -412,6 +381,34 @@
                 <w:sz w:val="22"/>
               </w:rPr>
             </w:pPr>
+            <w:r>
+              <w:rPr>
+                <w:rFonts w:ascii="Arial" w:hAnsi="Arial"/>
+                <w:b/>
+                <w:noProof/>
+                <w:sz w:val="22"/>
+                <w:lang w:val="en-US" w:eastAsia="en-US"/>
+              </w:rPr>
+              <w:pict>
+                <v:shapetype id="_x0000_t32" coordsize="21600,21600" o:spt="32" o:oned="t" path="m,l21600,21600e" filled="f">
+                  <v:path arrowok="t" fillok="f" o:connecttype="none"/>
+                  <o:lock v:ext="edit" shapetype="t"/>
+                </v:shapetype>
+                <v:shape id="_x0000_s1057" type="#_x0000_t32" style="position:absolute;margin-left:112.3pt;margin-top:1.9pt;width:7pt;height:11.35pt;flip:x;z-index:251661312;mso-position-horizontal-relative:text;mso-position-vertical-relative:text" o:connectortype="straight"/>
+              </w:pict>
+            </w:r>
+            <w:r>
+              <w:rPr>
+                <w:rFonts w:ascii="Arial" w:hAnsi="Arial"/>
+                <w:b/>
+                <w:noProof/>
+                <w:sz w:val="22"/>
+                <w:lang w:val="en-US" w:eastAsia="en-US"/>
+              </w:rPr>
+              <w:pict>
+                <v:shape id="_x0000_s1056" type="#_x0000_t32" style="position:absolute;margin-left:112.05pt;margin-top:.7pt;width:7pt;height:12.55pt;z-index:251660288;mso-position-horizontal-relative:text;mso-position-vertical-relative:text" o:connectortype="straight"/>
+              </w:pict>
+            </w:r>
             <w:r>
               <w:rPr>
                 <w:rFonts w:ascii="Arial" w:hAnsi="Arial"/>
@@ -640,8 +637,13 @@
               </w:rPr>
               <w:t xml:space="preserve"> que atualmente duram em média </w:t>
             </w:r>
-            <w:bookmarkStart w:id="0" w:name="_GoBack"/>
-            <w:bookmarkEnd w:id="0"/>
+            <w:r>
+              <w:rPr>
+                <w:rFonts w:ascii="Arial" w:hAnsi="Arial"/>
+                <w:sz w:val="22"/>
+              </w:rPr>
+              <w:t>340</w:t>
+            </w:r>
             <w:r>
               <w:rPr>
                 <w:rFonts w:ascii="Arial" w:hAnsi="Arial"/>
@@ -726,7 +728,21 @@
                 <w:rFonts w:ascii="Arial" w:hAnsi="Arial"/>
                 <w:sz w:val="22"/>
               </w:rPr>
-              <w:t>Reduzir o lead time para X dias para o processo de aquisição</w:t>
+              <w:t>Reduzir o lead time para &lt;atualizar meta&gt;</w:t>
+            </w:r>
+            <w:r>
+              <w:rPr>
+                <w:rFonts w:ascii="Arial" w:hAnsi="Arial"/>
+                <w:sz w:val="22"/>
+              </w:rPr>
+              <w:t xml:space="preserve"> dias para o processo de aquisição</w:t>
+            </w:r>
+            <w:r>
+              <w:rPr>
+                <w:rFonts w:ascii="Arial" w:hAnsi="Arial"/>
+                <w:sz w:val="22"/>
+              </w:rPr>
+              <w:t xml:space="preserve"> de bens de consumo, permanentes</w:t>
             </w:r>
             <w:r>
               <w:rPr>
@@ -1053,7 +1069,35 @@
                 <w:rFonts w:ascii="Arial" w:hAnsi="Arial"/>
                 <w:sz w:val="22"/>
               </w:rPr>
-              <w:t>prazo (60+Lei deixa 12 dias)</w:t>
+              <w:t>prazo (60</w:t>
+            </w:r>
+            <w:r>
+              <w:rPr>
+                <w:rFonts w:ascii="Arial" w:hAnsi="Arial"/>
+                <w:sz w:val="22"/>
+              </w:rPr>
+              <w:t xml:space="preserve"> dias </w:t>
+            </w:r>
+            <w:r>
+              <w:rPr>
+                <w:rFonts w:ascii="Arial" w:hAnsi="Arial"/>
+                <w:sz w:val="22"/>
+              </w:rPr>
+              <w:t>+Lei deixa</w:t>
+            </w:r>
+            <w:r>
+              <w:rPr>
+                <w:rFonts w:ascii="Arial" w:hAnsi="Arial"/>
+                <w:sz w:val="22"/>
+              </w:rPr>
+              <w:t xml:space="preserve"> acrescentar um aditivo de </w:t>
+            </w:r>
+            <w:r>
+              <w:rPr>
+                <w:rFonts w:ascii="Arial" w:hAnsi="Arial"/>
+                <w:sz w:val="22"/>
+              </w:rPr>
+              <w:t>12 dias)</w:t>
             </w:r>
             <w:r>
               <w:rPr>
@@ -1158,6 +1202,13 @@
               <w:t>elevado</w:t>
             </w:r>
             <w:proofErr w:type="gramEnd"/>
+            <w:r>
+              <w:rPr>
+                <w:rFonts w:ascii="Arial" w:hAnsi="Arial"/>
+                <w:sz w:val="22"/>
+              </w:rPr>
+              <w:t>;</w:t>
+            </w:r>
           </w:p>
           <w:p>
             <w:pPr>

</xml_diff>

<commit_message>
Alterado médias e gráfico por LIcitação, Dispensa e Registro de Preços
</commit_message>
<xml_diff>
--- a/TRE_BusinessCase.docx
+++ b/TRE_BusinessCase.docx
@@ -194,16 +194,7 @@
                 <w:rFonts w:ascii="Arial" w:hAnsi="Arial"/>
                 <w:sz w:val="22"/>
               </w:rPr>
-              <w:t>Ivis</w:t>
-            </w:r>
-            <w:bookmarkStart w:id="0" w:name="_GoBack"/>
-            <w:bookmarkEnd w:id="0"/>
-            <w:r>
-              <w:rPr>
-                <w:rFonts w:ascii="Arial" w:hAnsi="Arial"/>
-                <w:sz w:val="22"/>
-              </w:rPr>
-              <w:t xml:space="preserve"> ,</w:t>
+              <w:t>Ivis ,</w:t>
             </w:r>
             <w:proofErr w:type="gramEnd"/>
             <w:r>
@@ -454,7 +445,16 @@
                 <w:rFonts w:ascii="Arial" w:hAnsi="Arial"/>
                 <w:sz w:val="22"/>
               </w:rPr>
-              <w:t>:           Médio Prazo             Longo Prazo</w:t>
+              <w:t>:           Médio Prazo             Longo</w:t>
+            </w:r>
+            <w:bookmarkStart w:id="0" w:name="_GoBack"/>
+            <w:bookmarkEnd w:id="0"/>
+            <w:r>
+              <w:rPr>
+                <w:rFonts w:ascii="Arial" w:hAnsi="Arial"/>
+                <w:sz w:val="22"/>
+              </w:rPr>
+              <w:t xml:space="preserve"> Prazo</w:t>
             </w:r>
           </w:p>
         </w:tc>
@@ -878,7 +878,22 @@
                 <w:rFonts w:ascii="Arial" w:hAnsi="Arial"/>
                 <w:sz w:val="22"/>
               </w:rPr>
-              <w:t>Redução de Dias de trabalho - $;</w:t>
+              <w:t xml:space="preserve">Redução de Dias de trabalho - $ </w:t>
+            </w:r>
+            <w:r>
+              <w:rPr>
+                <w:rFonts w:ascii="Arial" w:hAnsi="Arial"/>
+                <w:sz w:val="22"/>
+                <w:highlight w:val="yellow"/>
+              </w:rPr>
+              <w:t>(Dias úteis)</w:t>
+            </w:r>
+            <w:r>
+              <w:rPr>
+                <w:rFonts w:ascii="Arial" w:hAnsi="Arial"/>
+                <w:sz w:val="22"/>
+              </w:rPr>
+              <w:t>.</w:t>
             </w:r>
           </w:p>
           <w:p>
@@ -925,7 +940,14 @@
                 <w:rFonts w:ascii="Arial" w:hAnsi="Arial"/>
                 <w:sz w:val="22"/>
               </w:rPr>
-              <w:t>Eliminação de multas por atrasos em licitações;</w:t>
+              <w:t>E</w:t>
+            </w:r>
+            <w:r>
+              <w:rPr>
+                <w:rFonts w:ascii="Arial" w:hAnsi="Arial"/>
+                <w:sz w:val="22"/>
+              </w:rPr>
+              <w:t>liminação de sanções pelo TCU</w:t>
             </w:r>
           </w:p>
           <w:p>

</xml_diff>

<commit_message>
Atualizado PAD com áreas selecionadas
</commit_message>
<xml_diff>
--- a/TRE_BusinessCase.docx
+++ b/TRE_BusinessCase.docx
@@ -445,16 +445,7 @@
                 <w:rFonts w:ascii="Arial" w:hAnsi="Arial"/>
                 <w:sz w:val="22"/>
               </w:rPr>
-              <w:t>:           Médio Prazo             Longo</w:t>
-            </w:r>
-            <w:bookmarkStart w:id="0" w:name="_GoBack"/>
-            <w:bookmarkEnd w:id="0"/>
-            <w:r>
-              <w:rPr>
-                <w:rFonts w:ascii="Arial" w:hAnsi="Arial"/>
-                <w:sz w:val="22"/>
-              </w:rPr>
-              <w:t xml:space="preserve"> Prazo</w:t>
+              <w:t>:           Médio Prazo             Longo Prazo</w:t>
             </w:r>
           </w:p>
         </w:tc>
@@ -642,7 +633,7 @@
                 <w:rFonts w:ascii="Arial" w:hAnsi="Arial"/>
                 <w:sz w:val="22"/>
               </w:rPr>
-              <w:t>340</w:t>
+              <w:t>169</w:t>
             </w:r>
             <w:r>
               <w:rPr>
@@ -935,33 +926,8 @@
                 <w:sz w:val="22"/>
               </w:rPr>
             </w:pPr>
-            <w:r>
-              <w:rPr>
-                <w:rFonts w:ascii="Arial" w:hAnsi="Arial"/>
-                <w:sz w:val="22"/>
-              </w:rPr>
-              <w:t>E</w:t>
-            </w:r>
-            <w:r>
-              <w:rPr>
-                <w:rFonts w:ascii="Arial" w:hAnsi="Arial"/>
-                <w:sz w:val="22"/>
-              </w:rPr>
-              <w:t>liminação de sanções pelo TCU</w:t>
-            </w:r>
-          </w:p>
-          <w:p>
-            <w:pPr>
-              <w:pStyle w:val="PargrafodaLista"/>
-              <w:numPr>
-                <w:ilvl w:val="0"/>
-                <w:numId w:val="3"/>
-              </w:numPr>
-              <w:rPr>
-                <w:rFonts w:ascii="Arial" w:hAnsi="Arial"/>
-                <w:sz w:val="22"/>
-              </w:rPr>
-            </w:pPr>
+            <w:bookmarkStart w:id="0" w:name="_GoBack"/>
+            <w:bookmarkEnd w:id="0"/>
             <w:r>
               <w:rPr>
                 <w:rFonts w:ascii="Arial" w:hAnsi="Arial"/>

</xml_diff>

<commit_message>
Alterado graficos e Business Case apos reuniao do dia 14/02
</commit_message>
<xml_diff>
--- a/TRE_BusinessCase.docx
+++ b/TRE_BusinessCase.docx
@@ -504,8 +504,10 @@
                 <w:rFonts w:ascii="Arial" w:hAnsi="Arial"/>
                 <w:sz w:val="22"/>
               </w:rPr>
-              <w:t>02</w:t>
-            </w:r>
+              <w:t>03</w:t>
+            </w:r>
+            <w:bookmarkStart w:id="0" w:name="_GoBack"/>
+            <w:bookmarkEnd w:id="0"/>
           </w:p>
         </w:tc>
       </w:tr>
@@ -619,28 +621,44 @@
                 <w:rFonts w:ascii="Arial" w:hAnsi="Arial"/>
                 <w:sz w:val="22"/>
               </w:rPr>
-              <w:t>ontratações de bens de consumo e serviços diversos</w:t>
-            </w:r>
-            <w:r>
-              <w:rPr>
-                <w:rFonts w:ascii="Arial" w:hAnsi="Arial"/>
-                <w:sz w:val="22"/>
-              </w:rPr>
-              <w:t xml:space="preserve"> que atualmente duram em média </w:t>
-            </w:r>
-            <w:r>
-              <w:rPr>
-                <w:rFonts w:ascii="Arial" w:hAnsi="Arial"/>
-                <w:sz w:val="22"/>
-              </w:rPr>
-              <w:t>169</w:t>
-            </w:r>
-            <w:r>
-              <w:rPr>
-                <w:rFonts w:ascii="Arial" w:hAnsi="Arial"/>
-                <w:sz w:val="22"/>
-              </w:rPr>
-              <w:t xml:space="preserve"> dias.</w:t>
+              <w:t>ontratações de</w:t>
+            </w:r>
+            <w:r>
+              <w:rPr>
+                <w:rFonts w:ascii="Arial" w:hAnsi="Arial"/>
+                <w:sz w:val="22"/>
+              </w:rPr>
+              <w:t xml:space="preserve"> bens e</w:t>
+            </w:r>
+            <w:r>
+              <w:rPr>
+                <w:rFonts w:ascii="Arial" w:hAnsi="Arial"/>
+                <w:sz w:val="22"/>
+              </w:rPr>
+              <w:t xml:space="preserve"> serviços </w:t>
+            </w:r>
+            <w:r>
+              <w:rPr>
+                <w:rFonts w:ascii="Arial" w:hAnsi="Arial"/>
+                <w:sz w:val="22"/>
+              </w:rPr>
+              <w:t>que atualmente duram em média &lt;</w:t>
+            </w:r>
+            <w:proofErr w:type="gramStart"/>
+            <w:r>
+              <w:rPr>
+                <w:rFonts w:ascii="Arial" w:hAnsi="Arial"/>
+                <w:sz w:val="22"/>
+              </w:rPr>
+              <w:t>atualizar</w:t>
+            </w:r>
+            <w:proofErr w:type="gramEnd"/>
+            <w:r>
+              <w:rPr>
+                <w:rFonts w:ascii="Arial" w:hAnsi="Arial"/>
+                <w:sz w:val="22"/>
+              </w:rPr>
+              <w:t xml:space="preserve"> media&gt; dias.</w:t>
             </w:r>
           </w:p>
         </w:tc>
@@ -726,21 +744,28 @@
                 <w:rFonts w:ascii="Arial" w:hAnsi="Arial"/>
                 <w:sz w:val="22"/>
               </w:rPr>
-              <w:t xml:space="preserve"> dias para o processo de aquisição</w:t>
-            </w:r>
-            <w:r>
-              <w:rPr>
-                <w:rFonts w:ascii="Arial" w:hAnsi="Arial"/>
-                <w:sz w:val="22"/>
-              </w:rPr>
-              <w:t xml:space="preserve"> de bens de consumo, permanentes</w:t>
-            </w:r>
-            <w:r>
-              <w:rPr>
-                <w:rFonts w:ascii="Arial" w:hAnsi="Arial"/>
-                <w:sz w:val="22"/>
-              </w:rPr>
-              <w:t xml:space="preserve"> até novembro de 2017.</w:t>
+              <w:t xml:space="preserve"> dias para o processo de </w:t>
+            </w:r>
+            <w:r>
+              <w:rPr>
+                <w:rFonts w:ascii="Arial" w:hAnsi="Arial"/>
+                <w:sz w:val="22"/>
+              </w:rPr>
+              <w:t>c</w:t>
+            </w:r>
+            <w:r>
+              <w:rPr>
+                <w:rFonts w:ascii="Arial" w:hAnsi="Arial"/>
+                <w:sz w:val="22"/>
+              </w:rPr>
+              <w:t>ontratações de bens e serviços até novembro de 2017</w:t>
+            </w:r>
+            <w:r>
+              <w:rPr>
+                <w:rFonts w:ascii="Arial" w:hAnsi="Arial"/>
+                <w:sz w:val="22"/>
+              </w:rPr>
+              <w:t>.</w:t>
             </w:r>
           </w:p>
         </w:tc>
@@ -926,8 +951,6 @@
                 <w:sz w:val="22"/>
               </w:rPr>
             </w:pPr>
-            <w:bookmarkStart w:id="0" w:name="_GoBack"/>
-            <w:bookmarkEnd w:id="0"/>
             <w:r>
               <w:rPr>
                 <w:rFonts w:ascii="Arial" w:hAnsi="Arial"/>
@@ -1035,57 +1058,23 @@
                 <w:rFonts w:ascii="Arial" w:hAnsi="Arial"/>
                 <w:sz w:val="22"/>
               </w:rPr>
-              <w:t>ependência da área de orçamento;</w:t>
-            </w:r>
-          </w:p>
-          <w:p>
-            <w:pPr>
-              <w:rPr>
-                <w:rFonts w:ascii="Arial" w:hAnsi="Arial"/>
-                <w:sz w:val="22"/>
-              </w:rPr>
-            </w:pPr>
-            <w:r>
-              <w:rPr>
-                <w:rFonts w:ascii="Arial" w:hAnsi="Arial"/>
-                <w:sz w:val="22"/>
-              </w:rPr>
-              <w:t xml:space="preserve">Sanções por perda de </w:t>
-            </w:r>
-            <w:r>
-              <w:rPr>
-                <w:rFonts w:ascii="Arial" w:hAnsi="Arial"/>
-                <w:sz w:val="22"/>
-              </w:rPr>
-              <w:t>prazo (60</w:t>
-            </w:r>
-            <w:r>
-              <w:rPr>
-                <w:rFonts w:ascii="Arial" w:hAnsi="Arial"/>
-                <w:sz w:val="22"/>
-              </w:rPr>
-              <w:t xml:space="preserve"> dias </w:t>
-            </w:r>
-            <w:r>
-              <w:rPr>
-                <w:rFonts w:ascii="Arial" w:hAnsi="Arial"/>
-                <w:sz w:val="22"/>
-              </w:rPr>
-              <w:t>+Lei deixa</w:t>
-            </w:r>
-            <w:r>
-              <w:rPr>
-                <w:rFonts w:ascii="Arial" w:hAnsi="Arial"/>
-                <w:sz w:val="22"/>
-              </w:rPr>
-              <w:t xml:space="preserve"> acrescentar um aditivo de </w:t>
-            </w:r>
-            <w:r>
-              <w:rPr>
-                <w:rFonts w:ascii="Arial" w:hAnsi="Arial"/>
-                <w:sz w:val="22"/>
-              </w:rPr>
-              <w:t>12 dias)</w:t>
+              <w:t xml:space="preserve">ependência </w:t>
+            </w:r>
+            <w:proofErr w:type="gramStart"/>
+            <w:r>
+              <w:rPr>
+                <w:rFonts w:ascii="Arial" w:hAnsi="Arial"/>
+                <w:sz w:val="22"/>
+              </w:rPr>
+              <w:t>da áreas</w:t>
+            </w:r>
+            <w:proofErr w:type="gramEnd"/>
+            <w:r>
+              <w:rPr>
+                <w:rFonts w:ascii="Arial" w:hAnsi="Arial"/>
+                <w:sz w:val="22"/>
+              </w:rPr>
+              <w:t xml:space="preserve"> externas</w:t>
             </w:r>
             <w:r>
               <w:rPr>
@@ -1107,6 +1096,30 @@
                 <w:rFonts w:ascii="Arial" w:hAnsi="Arial"/>
                 <w:sz w:val="22"/>
               </w:rPr>
+              <w:t xml:space="preserve">Implicações ao planejamento geral do </w:t>
+            </w:r>
+            <w:proofErr w:type="gramStart"/>
+            <w:r>
+              <w:rPr>
+                <w:rFonts w:ascii="Arial" w:hAnsi="Arial"/>
+                <w:sz w:val="22"/>
+              </w:rPr>
+              <w:t>Tribunal .</w:t>
+            </w:r>
+            <w:proofErr w:type="gramEnd"/>
+          </w:p>
+          <w:p>
+            <w:pPr>
+              <w:rPr>
+                <w:rFonts w:ascii="Arial" w:hAnsi="Arial"/>
+                <w:sz w:val="22"/>
+              </w:rPr>
+            </w:pPr>
+            <w:r>
+              <w:rPr>
+                <w:rFonts w:ascii="Arial" w:hAnsi="Arial"/>
+                <w:sz w:val="22"/>
+              </w:rPr>
               <w:t>Retrabalh</w:t>
             </w:r>
             <w:r>
@@ -1121,90 +1134,30 @@
                 <w:rFonts w:ascii="Arial" w:hAnsi="Arial"/>
                 <w:sz w:val="22"/>
               </w:rPr>
-              <w:t xml:space="preserve"> por parte da área de Orçamentos </w:t>
-            </w:r>
-            <w:r>
-              <w:rPr>
-                <w:rFonts w:ascii="Arial" w:hAnsi="Arial"/>
-                <w:sz w:val="22"/>
-              </w:rPr>
-              <w:t>(Especificação do produto no termo de referência)</w:t>
-            </w:r>
-            <w:r>
-              <w:rPr>
-                <w:rFonts w:ascii="Arial" w:hAnsi="Arial"/>
-                <w:sz w:val="22"/>
-              </w:rPr>
-              <w:t>;</w:t>
-            </w:r>
-          </w:p>
-          <w:p>
-            <w:pPr>
-              <w:rPr>
-                <w:rFonts w:ascii="Arial" w:hAnsi="Arial"/>
-                <w:sz w:val="22"/>
-              </w:rPr>
-            </w:pPr>
-            <w:r>
-              <w:rPr>
-                <w:rFonts w:ascii="Arial" w:hAnsi="Arial"/>
-                <w:sz w:val="22"/>
-              </w:rPr>
-              <w:t>Defin</w:t>
-            </w:r>
-            <w:r>
-              <w:rPr>
-                <w:rFonts w:ascii="Arial" w:hAnsi="Arial"/>
-                <w:sz w:val="22"/>
-              </w:rPr>
-              <w:t xml:space="preserve">ição clara de responsabilidades </w:t>
-            </w:r>
-            <w:r>
-              <w:rPr>
-                <w:rFonts w:ascii="Arial" w:hAnsi="Arial"/>
-                <w:sz w:val="22"/>
-              </w:rPr>
-              <w:t>do processo;</w:t>
-            </w:r>
-          </w:p>
-          <w:p>
-            <w:pPr>
-              <w:rPr>
-                <w:rFonts w:ascii="Arial" w:hAnsi="Arial"/>
-                <w:sz w:val="22"/>
-              </w:rPr>
-            </w:pPr>
-            <w:r>
-              <w:rPr>
-                <w:rFonts w:ascii="Arial" w:hAnsi="Arial"/>
-                <w:sz w:val="22"/>
-              </w:rPr>
-              <w:t xml:space="preserve">Processo de tramitação do CLC- Coordenadoria de Licitações e Contratos </w:t>
-            </w:r>
-            <w:proofErr w:type="gramStart"/>
-            <w:r>
-              <w:rPr>
-                <w:rFonts w:ascii="Arial" w:hAnsi="Arial"/>
-                <w:sz w:val="22"/>
-              </w:rPr>
-              <w:t>elevado</w:t>
-            </w:r>
-            <w:proofErr w:type="gramEnd"/>
-            <w:r>
-              <w:rPr>
-                <w:rFonts w:ascii="Arial" w:hAnsi="Arial"/>
-                <w:sz w:val="22"/>
-              </w:rPr>
-              <w:t>;</w:t>
-            </w:r>
-          </w:p>
-          <w:p>
-            <w:pPr>
-              <w:rPr>
-                <w:rFonts w:ascii="Arial" w:hAnsi="Arial"/>
-                <w:sz w:val="22"/>
-              </w:rPr>
-            </w:pPr>
+              <w:t xml:space="preserve"> por parte da área </w:t>
+            </w:r>
+            <w:r>
+              <w:rPr>
+                <w:rFonts w:ascii="Arial" w:hAnsi="Arial"/>
+                <w:sz w:val="22"/>
+              </w:rPr>
+              <w:t>externa</w:t>
+            </w:r>
+          </w:p>
+          <w:p>
+            <w:pPr>
+              <w:rPr>
+                <w:rFonts w:ascii="Arial" w:hAnsi="Arial"/>
+                <w:sz w:val="22"/>
+              </w:rPr>
+            </w:pPr>
+            <w:r>
+              <w:rPr>
+                <w:rFonts w:ascii="Arial" w:hAnsi="Arial"/>
+                <w:sz w:val="22"/>
+              </w:rPr>
+              <w:t>Falta de padronização.</w:t>
+            </w:r>
           </w:p>
         </w:tc>
       </w:tr>

</xml_diff>